<commit_message>
fix second lab work | second lab report
</commit_message>
<xml_diff>
--- a/FirstLab.docx
+++ b/FirstLab.docx
@@ -281,6 +281,7 @@
                 <w:lang w:val="ru-RU" w:eastAsia="ja-JP"/>
               </w:rPr>
             </w:pPr>
+            <w:proofErr w:type="spellStart"/>
             <w:r>
               <w:rPr>
                 <w:rFonts w:ascii="Times New Roman" w:hAnsi="Times New Roman" w:cs="Times New Roman"/>
@@ -289,7 +290,18 @@
                 <w:szCs w:val="24"/>
                 <w:lang w:val="ru-RU" w:eastAsia="ja-JP"/>
               </w:rPr>
-              <w:t>Нейротехнологии и Программирование</w:t>
+              <w:t>Нейротехнологии</w:t>
+            </w:r>
+            <w:proofErr w:type="spellEnd"/>
+            <w:r>
+              <w:rPr>
+                <w:rFonts w:ascii="Times New Roman" w:hAnsi="Times New Roman" w:cs="Times New Roman"/>
+                <w:b/>
+                <w:sz w:val="24"/>
+                <w:szCs w:val="24"/>
+                <w:lang w:val="ru-RU" w:eastAsia="ja-JP"/>
+              </w:rPr>
+              <w:t xml:space="preserve"> и Программирование</w:t>
             </w:r>
           </w:p>
         </w:tc>
@@ -1783,19 +1795,37 @@
           <w:szCs w:val="24"/>
         </w:rPr>
       </w:pPr>
-      <w:r>
-        <w:rPr>
-          <w:sz w:val="24"/>
-          <w:szCs w:val="24"/>
-        </w:rPr>
-        <w:t xml:space="preserve">Полученные </w:t>
-      </w:r>
-      <w:r>
-        <w:rPr>
-          <w:sz w:val="24"/>
-          <w:szCs w:val="24"/>
-        </w:rPr>
-        <w:t>ip:</w:t>
+      <w:proofErr w:type="spellStart"/>
+      <w:r>
+        <w:rPr>
+          <w:sz w:val="24"/>
+          <w:szCs w:val="24"/>
+        </w:rPr>
+        <w:t>Полученные</w:t>
+      </w:r>
+      <w:proofErr w:type="spellEnd"/>
+      <w:r>
+        <w:rPr>
+          <w:sz w:val="24"/>
+          <w:szCs w:val="24"/>
+        </w:rPr>
+        <w:t xml:space="preserve"> </w:t>
+      </w:r>
+      <w:proofErr w:type="spellStart"/>
+      <w:r>
+        <w:rPr>
+          <w:sz w:val="24"/>
+          <w:szCs w:val="24"/>
+        </w:rPr>
+        <w:t>ip</w:t>
+      </w:r>
+      <w:proofErr w:type="spellEnd"/>
+      <w:r>
+        <w:rPr>
+          <w:sz w:val="24"/>
+          <w:szCs w:val="24"/>
+        </w:rPr>
+        <w:t>:</w:t>
       </w:r>
     </w:p>
     <w:p>
@@ -2400,6 +2430,7 @@
           <w:rFonts w:ascii="Times New Roman" w:hAnsi="Times New Roman" w:cs="Times New Roman"/>
           <w:sz w:val="24"/>
           <w:szCs w:val="24"/>
+          <w:lang w:val="ru-RU"/>
         </w:rPr>
       </w:pPr>
       <w:r>
@@ -2853,6 +2884,7 @@
       <w:r>
         <w:rPr>
           <w:rFonts w:ascii="Times New Roman" w:hAnsi="Times New Roman" w:cs="Times New Roman"/>
+          <w:noProof/>
           <w:sz w:val="24"/>
           <w:szCs w:val="24"/>
           <w:lang w:val="ru-RU"/>
@@ -3038,6 +3070,7 @@
       <w:r>
         <w:rPr>
           <w:rFonts w:ascii="Times New Roman" w:hAnsi="Times New Roman" w:cs="Times New Roman"/>
+          <w:noProof/>
           <w:sz w:val="24"/>
           <w:szCs w:val="24"/>
           <w:lang w:val="ru-RU"/>
@@ -3221,6 +3254,19 @@
       <w:pPr>
         <w:spacing w:after="0" w:line="300" w:lineRule="auto"/>
         <w:ind w:firstLine="720"/>
+        <w:jc w:val="both"/>
+        <w:rPr>
+          <w:rFonts w:ascii="Times New Roman" w:hAnsi="Times New Roman" w:cs="Times New Roman"/>
+          <w:sz w:val="24"/>
+          <w:szCs w:val="24"/>
+          <w:lang w:val="ru-RU"/>
+        </w:rPr>
+      </w:pPr>
+    </w:p>
+    <w:p>
+      <w:pPr>
+        <w:spacing w:after="0" w:line="300" w:lineRule="auto"/>
+        <w:ind w:firstLine="720"/>
         <w:jc w:val="center"/>
         <w:rPr>
           <w:rFonts w:ascii="Times New Roman" w:hAnsi="Times New Roman" w:cs="Times New Roman"/>
@@ -3232,6 +3278,7 @@
       <w:r>
         <w:rPr>
           <w:rFonts w:ascii="Times New Roman" w:hAnsi="Times New Roman" w:cs="Times New Roman"/>
+          <w:noProof/>
           <w:sz w:val="24"/>
           <w:szCs w:val="24"/>
           <w:lang w:val="ru-RU"/>
@@ -3426,7 +3473,6 @@
           <w:szCs w:val="24"/>
           <w:lang w:val="ru-RU"/>
         </w:rPr>
-        <w:lastRenderedPageBreak/>
         <w:t xml:space="preserve">Теперь </w:t>
       </w:r>
       <w:r>
@@ -3480,6 +3526,7 @@
       <w:r>
         <w:rPr>
           <w:rFonts w:ascii="Times New Roman" w:hAnsi="Times New Roman" w:cs="Times New Roman"/>
+          <w:noProof/>
           <w:sz w:val="24"/>
           <w:szCs w:val="24"/>
           <w:lang w:val="ru-RU"/>
@@ -3812,7 +3859,27 @@
           <w:szCs w:val="24"/>
           <w:lang w:val="ru-RU"/>
         </w:rPr>
-        <w:t xml:space="preserve">При первом пинге узла в другой подсети в ответ мы получаем только </w:t>
+        <w:t xml:space="preserve">При первом </w:t>
+      </w:r>
+      <w:proofErr w:type="spellStart"/>
+      <w:r>
+        <w:rPr>
+          <w:rFonts w:ascii="Times New Roman" w:hAnsi="Times New Roman" w:cs="Times New Roman"/>
+          <w:sz w:val="24"/>
+          <w:szCs w:val="24"/>
+          <w:lang w:val="ru-RU"/>
+        </w:rPr>
+        <w:t>пинге</w:t>
+      </w:r>
+      <w:proofErr w:type="spellEnd"/>
+      <w:r>
+        <w:rPr>
+          <w:rFonts w:ascii="Times New Roman" w:hAnsi="Times New Roman" w:cs="Times New Roman"/>
+          <w:sz w:val="24"/>
+          <w:szCs w:val="24"/>
+          <w:lang w:val="ru-RU"/>
+        </w:rPr>
+        <w:t xml:space="preserve"> узла в другой подсети в ответ мы получаем только </w:t>
       </w:r>
       <w:r>
         <w:rPr>
@@ -4996,10 +5063,6 @@
 </file>
 
 <file path=customXml/item1.xml><?xml version="1.0" encoding="utf-8"?>
-<b:Sources xmlns:b="http://schemas.openxmlformats.org/officeDocument/2006/bibliography" xmlns="http://schemas.openxmlformats.org/officeDocument/2006/bibliography" SelectedStyle="\APASixthEditionOfficeOnline.xsl" StyleName="APA" Version="6"/>
-</file>
-
-<file path=customXml/item2.xml><?xml version="1.0" encoding="utf-8"?>
 <s:customData xmlns="http://www.wps.cn/officeDocument/2013/wpsCustomData" xmlns:s="http://www.wps.cn/officeDocument/2013/wpsCustomData">
   <customSectProps>
     <customSectPr/>
@@ -5007,18 +5070,22 @@
 </s:customData>
 </file>
 
+<file path=customXml/item2.xml><?xml version="1.0" encoding="utf-8"?>
+<b:Sources xmlns:b="http://schemas.openxmlformats.org/officeDocument/2006/bibliography" xmlns="http://schemas.openxmlformats.org/officeDocument/2006/bibliography" SelectedStyle="\APASixthEditionOfficeOnline.xsl" StyleName="APA" Version="6"/>
+</file>
+
 <file path=customXml/itemProps1.xml><?xml version="1.0" encoding="utf-8"?>
+<ds:datastoreItem xmlns:ds="http://schemas.openxmlformats.org/officeDocument/2006/customXml" ds:itemID="{B1977F7D-205B-4081-913C-38D41E755F92}">
+  <ds:schemaRefs>
+    <ds:schemaRef ds:uri="http://www.wps.cn/officeDocument/2013/wpsCustomData"/>
+  </ds:schemaRefs>
+</ds:datastoreItem>
+</file>
+
+<file path=customXml/itemProps2.xml><?xml version="1.0" encoding="utf-8"?>
 <ds:datastoreItem xmlns:ds="http://schemas.openxmlformats.org/officeDocument/2006/customXml" ds:itemID="{6D3D65FC-C384-4C28-9454-4E81E4FAA402}">
   <ds:schemaRefs>
     <ds:schemaRef ds:uri="http://schemas.openxmlformats.org/officeDocument/2006/bibliography"/>
   </ds:schemaRefs>
 </ds:datastoreItem>
-</file>
-
-<file path=customXml/itemProps2.xml><?xml version="1.0" encoding="utf-8"?>
-<ds:datastoreItem xmlns:ds="http://schemas.openxmlformats.org/officeDocument/2006/customXml" ds:itemID="{B1977F7D-205B-4081-913C-38D41E755F92}">
-  <ds:schemaRefs>
-    <ds:schemaRef ds:uri="http://www.wps.cn/officeDocument/2013/wpsCustomData"/>
-  </ds:schemaRefs>
-</ds:datastoreItem>
 </file>
</xml_diff>